<commit_message>
Dodat fajl sa cql naredbama
</commit_message>
<xml_diff>
--- a/WatchMeOut.docx
+++ b/WatchMeOut.docx
@@ -1,6 +1,6 @@
 
 <file path=word/document.xml><?xml version="1.0" encoding="utf-8"?>
-<w:document xmlns:ve="http://schemas.openxmlformats.org/markup-compatibility/2006" xmlns:o="urn:schemas-microsoft-com:office:office" xmlns:r="http://schemas.openxmlformats.org/officeDocument/2006/relationships" xmlns:m="http://schemas.openxmlformats.org/officeDocument/2006/math" xmlns:v="urn:schemas-microsoft-com:vml" xmlns:wp="http://schemas.openxmlformats.org/drawingml/2006/wordprocessingDrawing" xmlns:w10="urn:schemas-microsoft-com:office:word" xmlns:w="http://schemas.openxmlformats.org/wordprocessingml/2006/main" xmlns:wne="http://schemas.microsoft.com/office/word/2006/wordml">
+<w:document xmlns:wpc="http://schemas.microsoft.com/office/word/2010/wordprocessingCanvas" xmlns:mc="http://schemas.openxmlformats.org/markup-compatibility/2006" xmlns:o="urn:schemas-microsoft-com:office:office" xmlns:r="http://schemas.openxmlformats.org/officeDocument/2006/relationships" xmlns:m="http://schemas.openxmlformats.org/officeDocument/2006/math" xmlns:v="urn:schemas-microsoft-com:vml" xmlns:wp14="http://schemas.microsoft.com/office/word/2010/wordprocessingDrawing" xmlns:wp="http://schemas.openxmlformats.org/drawingml/2006/wordprocessingDrawing" xmlns:w10="urn:schemas-microsoft-com:office:word" xmlns:w="http://schemas.openxmlformats.org/wordprocessingml/2006/main" xmlns:w14="http://schemas.microsoft.com/office/word/2010/wordml" xmlns:wpg="http://schemas.microsoft.com/office/word/2010/wordprocessingGroup" xmlns:wpi="http://schemas.microsoft.com/office/word/2010/wordprocessingInk" xmlns:wne="http://schemas.microsoft.com/office/word/2006/wordml" xmlns:wps="http://schemas.microsoft.com/office/word/2010/wordprocessingShape" mc:Ignorable="w14 wp14">
   <w:body>
     <w:p>
       <w:r>
@@ -8,19 +8,142 @@
       </w:r>
     </w:p>
     <w:p>
-      <w:r>
-        <w:t>Tabele: korisnik, film, iznajmljivanje</w:t>
-      </w:r>
+      <w:proofErr w:type="spellStart"/>
+      <w:r>
+        <w:t>Tabele</w:t>
+      </w:r>
+      <w:proofErr w:type="spellEnd"/>
+      <w:r>
+        <w:t xml:space="preserve">: </w:t>
+      </w:r>
+      <w:proofErr w:type="spellStart"/>
+      <w:r>
+        <w:t>korisnik</w:t>
+      </w:r>
+      <w:proofErr w:type="spellEnd"/>
+      <w:r>
+        <w:t xml:space="preserve">, film, </w:t>
+      </w:r>
+      <w:proofErr w:type="spellStart"/>
+      <w:r>
+        <w:t>iznajmljivanje</w:t>
+      </w:r>
+      <w:proofErr w:type="spellEnd"/>
     </w:p>
     <w:p>
       <w:r>
         <w:tab/>
-        <w:t xml:space="preserve">dostupni filmovi, nedostupni filmovi, </w:t>
-      </w:r>
-    </w:p>
-    <w:p>
-      <w:r>
-        <w:t>*za svaki upit koji unosimo, treba da kreiramo posebnu tabelu*</w:t>
+      </w:r>
+      <w:proofErr w:type="spellStart"/>
+      <w:proofErr w:type="gramStart"/>
+      <w:r>
+        <w:t>dostupni</w:t>
+      </w:r>
+      <w:proofErr w:type="spellEnd"/>
+      <w:proofErr w:type="gramEnd"/>
+      <w:r>
+        <w:t xml:space="preserve"> </w:t>
+      </w:r>
+      <w:proofErr w:type="spellStart"/>
+      <w:r>
+        <w:t>filmovi</w:t>
+      </w:r>
+      <w:proofErr w:type="spellEnd"/>
+      <w:r>
+        <w:t xml:space="preserve">, </w:t>
+      </w:r>
+      <w:proofErr w:type="spellStart"/>
+      <w:r>
+        <w:t>nedostupni</w:t>
+      </w:r>
+      <w:proofErr w:type="spellEnd"/>
+      <w:r>
+        <w:t xml:space="preserve"> </w:t>
+      </w:r>
+      <w:proofErr w:type="spellStart"/>
+      <w:r>
+        <w:t>filmovi</w:t>
+      </w:r>
+      <w:proofErr w:type="spellEnd"/>
+      <w:r>
+        <w:t xml:space="preserve">, </w:t>
+      </w:r>
+    </w:p>
+    <w:p>
+      <w:r>
+        <w:t>*</w:t>
+      </w:r>
+      <w:proofErr w:type="spellStart"/>
+      <w:r>
+        <w:t>za</w:t>
+      </w:r>
+      <w:proofErr w:type="spellEnd"/>
+      <w:r>
+        <w:t xml:space="preserve"> </w:t>
+      </w:r>
+      <w:proofErr w:type="spellStart"/>
+      <w:r>
+        <w:t>svaki</w:t>
+      </w:r>
+      <w:proofErr w:type="spellEnd"/>
+      <w:r>
+        <w:t xml:space="preserve"> </w:t>
+      </w:r>
+      <w:proofErr w:type="spellStart"/>
+      <w:r>
+        <w:t>upit</w:t>
+      </w:r>
+      <w:proofErr w:type="spellEnd"/>
+      <w:r>
+        <w:t xml:space="preserve"> </w:t>
+      </w:r>
+      <w:proofErr w:type="spellStart"/>
+      <w:r>
+        <w:t>koji</w:t>
+      </w:r>
+      <w:proofErr w:type="spellEnd"/>
+      <w:r>
+        <w:t xml:space="preserve"> </w:t>
+      </w:r>
+      <w:proofErr w:type="spellStart"/>
+      <w:r>
+        <w:t>unosimo</w:t>
+      </w:r>
+      <w:proofErr w:type="spellEnd"/>
+      <w:r>
+        <w:t xml:space="preserve">, </w:t>
+      </w:r>
+      <w:proofErr w:type="spellStart"/>
+      <w:r>
+        <w:t>treba</w:t>
+      </w:r>
+      <w:proofErr w:type="spellEnd"/>
+      <w:r>
+        <w:t xml:space="preserve"> da </w:t>
+      </w:r>
+      <w:proofErr w:type="spellStart"/>
+      <w:r>
+        <w:t>kreiramo</w:t>
+      </w:r>
+      <w:proofErr w:type="spellEnd"/>
+      <w:r>
+        <w:t xml:space="preserve"> </w:t>
+      </w:r>
+      <w:proofErr w:type="spellStart"/>
+      <w:r>
+        <w:t>posebnu</w:t>
+      </w:r>
+      <w:proofErr w:type="spellEnd"/>
+      <w:r>
+        <w:t xml:space="preserve"> </w:t>
+      </w:r>
+      <w:proofErr w:type="spellStart"/>
+      <w:r>
+        <w:t>tabelu</w:t>
+      </w:r>
+      <w:proofErr w:type="spellEnd"/>
+      <w:r>
+        <w:t>*</w:t>
       </w:r>
     </w:p>
     <w:p/>
@@ -38,10 +161,37 @@
         </w:numPr>
       </w:pPr>
       <w:r>
-        <w:t>Godina-P</w:t>
-      </w:r>
-      <w:r>
-        <w:t>rimarni kljuc- parti</w:t>
+        <w:t xml:space="preserve">Id </w:t>
+      </w:r>
+      <w:proofErr w:type="spellStart"/>
+      <w:r>
+        <w:t>filma</w:t>
+      </w:r>
+      <w:proofErr w:type="spellEnd"/>
+      <w:r>
+        <w:t xml:space="preserve"> </w:t>
+      </w:r>
+      <w:r>
+        <w:t>-</w:t>
+      </w:r>
+      <w:proofErr w:type="spellStart"/>
+      <w:r>
+        <w:t>P</w:t>
+      </w:r>
+      <w:r>
+        <w:t>rimarni</w:t>
+      </w:r>
+      <w:proofErr w:type="spellEnd"/>
+      <w:r>
+        <w:t xml:space="preserve"> </w:t>
+      </w:r>
+      <w:proofErr w:type="spellStart"/>
+      <w:r>
+        <w:t>kljuc</w:t>
+      </w:r>
+      <w:proofErr w:type="spellEnd"/>
+      <w:r>
+        <w:t>- parti</w:t>
       </w:r>
       <w:r>
         <w:t>tion key</w:t>
@@ -55,9 +205,24 @@
           <w:numId w:val="1"/>
         </w:numPr>
       </w:pPr>
-      <w:r>
-        <w:t>Trajanje filma  -clustering key</w:t>
-      </w:r>
+      <w:proofErr w:type="spellStart"/>
+      <w:r>
+        <w:t>Trajanje</w:t>
+      </w:r>
+      <w:proofErr w:type="spellEnd"/>
+      <w:r>
+        <w:t xml:space="preserve"> </w:t>
+      </w:r>
+      <w:proofErr w:type="spellStart"/>
+      <w:r>
+        <w:t>filma</w:t>
+      </w:r>
+      <w:proofErr w:type="spellEnd"/>
+      <w:r>
+        <w:t xml:space="preserve"> </w:t>
+      </w:r>
+      <w:bookmarkStart w:id="0" w:name="_GoBack"/>
+      <w:bookmarkEnd w:id="0"/>
     </w:p>
     <w:p>
       <w:pPr>
@@ -67,9 +232,19 @@
           <w:numId w:val="1"/>
         </w:numPr>
       </w:pPr>
-      <w:r>
-        <w:t>Naziv filma</w:t>
-      </w:r>
+      <w:proofErr w:type="spellStart"/>
+      <w:r>
+        <w:t>Naziv</w:t>
+      </w:r>
+      <w:proofErr w:type="spellEnd"/>
+      <w:r>
+        <w:t xml:space="preserve"> </w:t>
+      </w:r>
+      <w:proofErr w:type="spellStart"/>
+      <w:r>
+        <w:t>filma</w:t>
+      </w:r>
+      <w:proofErr w:type="spellEnd"/>
     </w:p>
     <w:p>
       <w:pPr>
@@ -80,9 +255,11 @@
         </w:numPr>
         <w:jc w:val="both"/>
       </w:pPr>
+      <w:proofErr w:type="spellStart"/>
       <w:r>
         <w:t>Zanr</w:t>
       </w:r>
+      <w:proofErr w:type="spellEnd"/>
     </w:p>
     <w:p>
       <w:pPr>
@@ -93,8 +270,13 @@
         </w:numPr>
         <w:jc w:val="both"/>
       </w:pPr>
-      <w:r>
-        <w:t xml:space="preserve">Godina </w:t>
+      <w:proofErr w:type="spellStart"/>
+      <w:r>
+        <w:t>Godina</w:t>
+      </w:r>
+      <w:proofErr w:type="spellEnd"/>
+      <w:r>
+        <w:t xml:space="preserve"> </w:t>
       </w:r>
     </w:p>
     <w:p>
@@ -106,9 +288,11 @@
         </w:numPr>
         <w:jc w:val="both"/>
       </w:pPr>
+      <w:proofErr w:type="spellStart"/>
       <w:r>
         <w:t>Jezik</w:t>
       </w:r>
+      <w:proofErr w:type="spellEnd"/>
     </w:p>
     <w:p>
       <w:pPr>
@@ -119,9 +303,19 @@
         </w:numPr>
         <w:jc w:val="both"/>
       </w:pPr>
-      <w:r>
-        <w:t>Zemlja porekla</w:t>
-      </w:r>
+      <w:proofErr w:type="spellStart"/>
+      <w:r>
+        <w:t>Zemlja</w:t>
+      </w:r>
+      <w:proofErr w:type="spellEnd"/>
+      <w:r>
+        <w:t xml:space="preserve"> </w:t>
+      </w:r>
+      <w:proofErr w:type="spellStart"/>
+      <w:r>
+        <w:t>porekla</w:t>
+      </w:r>
+      <w:proofErr w:type="spellEnd"/>
     </w:p>
     <w:p>
       <w:pPr>
@@ -132,8 +326,37 @@
         </w:numPr>
         <w:jc w:val="both"/>
       </w:pPr>
-      <w:r>
-        <w:t>Korisnik koji trenutno gleda film (ID KORISNIKA</w:t>
+      <w:proofErr w:type="spellStart"/>
+      <w:r>
+        <w:t>Korisnik</w:t>
+      </w:r>
+      <w:proofErr w:type="spellEnd"/>
+      <w:r>
+        <w:t xml:space="preserve"> </w:t>
+      </w:r>
+      <w:proofErr w:type="spellStart"/>
+      <w:r>
+        <w:t>koji</w:t>
+      </w:r>
+      <w:proofErr w:type="spellEnd"/>
+      <w:r>
+        <w:t xml:space="preserve"> </w:t>
+      </w:r>
+      <w:proofErr w:type="spellStart"/>
+      <w:r>
+        <w:t>trenutno</w:t>
+      </w:r>
+      <w:proofErr w:type="spellEnd"/>
+      <w:r>
+        <w:t xml:space="preserve"> </w:t>
+      </w:r>
+      <w:proofErr w:type="spellStart"/>
+      <w:r>
+        <w:t>gleda</w:t>
+      </w:r>
+      <w:proofErr w:type="spellEnd"/>
+      <w:r>
+        <w:t xml:space="preserve"> film (ID KORISNIKA</w:t>
       </w:r>
       <w:r>
         <w:t xml:space="preserve"> KOJI GLEDA</w:t>
@@ -151,9 +374,19 @@
         </w:numPr>
         <w:jc w:val="both"/>
       </w:pPr>
-      <w:r>
-        <w:t>Broj iznajmljivanja</w:t>
-      </w:r>
+      <w:proofErr w:type="spellStart"/>
+      <w:r>
+        <w:t>Broj</w:t>
+      </w:r>
+      <w:proofErr w:type="spellEnd"/>
+      <w:r>
+        <w:t xml:space="preserve"> </w:t>
+      </w:r>
+      <w:proofErr w:type="spellStart"/>
+      <w:r>
+        <w:t>iznajmljivanja</w:t>
+      </w:r>
+      <w:proofErr w:type="spellEnd"/>
     </w:p>
     <w:p>
       <w:pPr>
@@ -164,16 +397,31 @@
         </w:numPr>
         <w:jc w:val="both"/>
       </w:pPr>
-      <w:r>
-        <w:t>Glavni glumci</w:t>
-      </w:r>
-    </w:p>
-    <w:p>
-      <w:pPr>
-        <w:jc w:val="both"/>
-      </w:pPr>
-      <w:r>
-        <w:t>Korisnik:</w:t>
+      <w:proofErr w:type="spellStart"/>
+      <w:r>
+        <w:t>Glavni</w:t>
+      </w:r>
+      <w:proofErr w:type="spellEnd"/>
+      <w:r>
+        <w:t xml:space="preserve"> </w:t>
+      </w:r>
+      <w:proofErr w:type="spellStart"/>
+      <w:r>
+        <w:t>glumci</w:t>
+      </w:r>
+      <w:proofErr w:type="spellEnd"/>
+    </w:p>
+    <w:p>
+      <w:pPr>
+        <w:jc w:val="both"/>
+      </w:pPr>
+      <w:proofErr w:type="spellStart"/>
+      <w:r>
+        <w:t>Korisnik</w:t>
+      </w:r>
+      <w:proofErr w:type="spellEnd"/>
+      <w:r>
+        <w:t>:</w:t>
       </w:r>
     </w:p>
     <w:p>
@@ -186,8 +434,21 @@
         <w:jc w:val="both"/>
       </w:pPr>
       <w:r>
-        <w:t>ID-primarni kljuc</w:t>
-      </w:r>
+        <w:t>ID-</w:t>
+      </w:r>
+      <w:proofErr w:type="spellStart"/>
+      <w:r>
+        <w:t>primarni</w:t>
+      </w:r>
+      <w:proofErr w:type="spellEnd"/>
+      <w:r>
+        <w:t xml:space="preserve"> </w:t>
+      </w:r>
+      <w:proofErr w:type="spellStart"/>
+      <w:r>
+        <w:t>kljuc</w:t>
+      </w:r>
+      <w:proofErr w:type="spellEnd"/>
     </w:p>
     <w:p>
       <w:pPr>
@@ -198,8 +459,13 @@
         </w:numPr>
         <w:jc w:val="both"/>
       </w:pPr>
-      <w:r>
-        <w:t>Administartor-kao check box</w:t>
+      <w:proofErr w:type="spellStart"/>
+      <w:r>
+        <w:t>Administartor-kao</w:t>
+      </w:r>
+      <w:proofErr w:type="spellEnd"/>
+      <w:r>
+        <w:t xml:space="preserve"> check box</w:t>
       </w:r>
       <w:r>
         <w:t xml:space="preserve"> </w:t>
@@ -214,8 +480,21 @@
         </w:numPr>
         <w:jc w:val="both"/>
       </w:pPr>
-      <w:r>
-        <w:t>Brisi, azuriraj film</w:t>
+      <w:proofErr w:type="spellStart"/>
+      <w:r>
+        <w:t>Brisi</w:t>
+      </w:r>
+      <w:proofErr w:type="spellEnd"/>
+      <w:r>
+        <w:t xml:space="preserve">, </w:t>
+      </w:r>
+      <w:proofErr w:type="spellStart"/>
+      <w:r>
+        <w:t>azuriraj</w:t>
+      </w:r>
+      <w:proofErr w:type="spellEnd"/>
+      <w:r>
+        <w:t xml:space="preserve"> film</w:t>
       </w:r>
     </w:p>
     <w:p>
@@ -227,9 +506,19 @@
         </w:numPr>
         <w:jc w:val="both"/>
       </w:pPr>
-      <w:r>
-        <w:t>Ime I prezime</w:t>
-      </w:r>
+      <w:proofErr w:type="spellStart"/>
+      <w:r>
+        <w:t>Ime</w:t>
+      </w:r>
+      <w:proofErr w:type="spellEnd"/>
+      <w:r>
+        <w:t xml:space="preserve"> I </w:t>
+      </w:r>
+      <w:proofErr w:type="spellStart"/>
+      <w:r>
+        <w:t>prezime</w:t>
+      </w:r>
+      <w:proofErr w:type="spellEnd"/>
     </w:p>
     <w:p>
       <w:pPr>
@@ -240,9 +529,19 @@
         </w:numPr>
         <w:jc w:val="both"/>
       </w:pPr>
-      <w:r>
-        <w:t>Broj Telefona</w:t>
-      </w:r>
+      <w:proofErr w:type="spellStart"/>
+      <w:r>
+        <w:t>Broj</w:t>
+      </w:r>
+      <w:proofErr w:type="spellEnd"/>
+      <w:r>
+        <w:t xml:space="preserve"> </w:t>
+      </w:r>
+      <w:proofErr w:type="spellStart"/>
+      <w:r>
+        <w:t>Telefona</w:t>
+      </w:r>
+      <w:proofErr w:type="spellEnd"/>
     </w:p>
     <w:p>
       <w:pPr>
@@ -253,9 +552,11 @@
         </w:numPr>
         <w:jc w:val="both"/>
       </w:pPr>
+      <w:proofErr w:type="spellStart"/>
       <w:r>
         <w:t>Adresa</w:t>
       </w:r>
+      <w:proofErr w:type="spellEnd"/>
     </w:p>
     <w:p>
       <w:pPr>
@@ -267,7 +568,23 @@
         <w:jc w:val="both"/>
       </w:pPr>
       <w:r>
-        <w:t>Da li je trenutno iznajmio film</w:t>
+        <w:t xml:space="preserve">Da li je </w:t>
+      </w:r>
+      <w:proofErr w:type="spellStart"/>
+      <w:r>
+        <w:t>trenutno</w:t>
+      </w:r>
+      <w:proofErr w:type="spellEnd"/>
+      <w:r>
+        <w:t xml:space="preserve"> </w:t>
+      </w:r>
+      <w:proofErr w:type="spellStart"/>
+      <w:r>
+        <w:t>iznajmio</w:t>
+      </w:r>
+      <w:proofErr w:type="spellEnd"/>
+      <w:r>
+        <w:t xml:space="preserve"> film</w:t>
       </w:r>
     </w:p>
     <w:p>
@@ -281,8 +598,37 @@
       </w:pPr>
       <w:r>
         <w:lastRenderedPageBreak/>
-        <w:t>Da li je vratio sve iznajmljene filmove</w:t>
-      </w:r>
+        <w:t xml:space="preserve">Da li je </w:t>
+      </w:r>
+      <w:proofErr w:type="spellStart"/>
+      <w:r>
+        <w:t>vratio</w:t>
+      </w:r>
+      <w:proofErr w:type="spellEnd"/>
+      <w:r>
+        <w:t xml:space="preserve"> </w:t>
+      </w:r>
+      <w:proofErr w:type="spellStart"/>
+      <w:r>
+        <w:t>sve</w:t>
+      </w:r>
+      <w:proofErr w:type="spellEnd"/>
+      <w:r>
+        <w:t xml:space="preserve"> </w:t>
+      </w:r>
+      <w:proofErr w:type="spellStart"/>
+      <w:r>
+        <w:t>iznajmljene</w:t>
+      </w:r>
+      <w:proofErr w:type="spellEnd"/>
+      <w:r>
+        <w:t xml:space="preserve"> </w:t>
+      </w:r>
+      <w:proofErr w:type="spellStart"/>
+      <w:r>
+        <w:t>filmove</w:t>
+      </w:r>
+      <w:proofErr w:type="spellEnd"/>
     </w:p>
     <w:p>
       <w:pPr>
@@ -293,9 +639,27 @@
         </w:numPr>
         <w:jc w:val="both"/>
       </w:pPr>
-      <w:r>
-        <w:t>Broj iznajmljenih filmova</w:t>
-      </w:r>
+      <w:proofErr w:type="spellStart"/>
+      <w:r>
+        <w:t>Broj</w:t>
+      </w:r>
+      <w:proofErr w:type="spellEnd"/>
+      <w:r>
+        <w:t xml:space="preserve"> </w:t>
+      </w:r>
+      <w:proofErr w:type="spellStart"/>
+      <w:r>
+        <w:t>iznajmljenih</w:t>
+      </w:r>
+      <w:proofErr w:type="spellEnd"/>
+      <w:r>
+        <w:t xml:space="preserve"> </w:t>
+      </w:r>
+      <w:proofErr w:type="spellStart"/>
+      <w:r>
+        <w:t>filmova</w:t>
+      </w:r>
+      <w:proofErr w:type="spellEnd"/>
     </w:p>
     <w:p>
       <w:pPr>
@@ -306,9 +670,19 @@
         </w:numPr>
         <w:jc w:val="both"/>
       </w:pPr>
-      <w:r>
-        <w:t>Omiljeni zanr</w:t>
-      </w:r>
+      <w:proofErr w:type="spellStart"/>
+      <w:r>
+        <w:t>Omiljeni</w:t>
+      </w:r>
+      <w:proofErr w:type="spellEnd"/>
+      <w:r>
+        <w:t xml:space="preserve"> </w:t>
+      </w:r>
+      <w:proofErr w:type="spellStart"/>
+      <w:r>
+        <w:t>zanr</w:t>
+      </w:r>
+      <w:proofErr w:type="spellEnd"/>
     </w:p>
     <w:p>
       <w:pPr>
@@ -319,16 +693,26 @@
         </w:numPr>
         <w:jc w:val="both"/>
       </w:pPr>
-      <w:r>
-        <w:t>Doneti film (ID DONIRANOG FILMA)</w:t>
-      </w:r>
-    </w:p>
-    <w:p>
-      <w:pPr>
-        <w:jc w:val="both"/>
-      </w:pPr>
-      <w:r>
-        <w:t>Iznamljivanje:</w:t>
+      <w:proofErr w:type="spellStart"/>
+      <w:r>
+        <w:t>Doneti</w:t>
+      </w:r>
+      <w:proofErr w:type="spellEnd"/>
+      <w:r>
+        <w:t xml:space="preserve"> film (ID DONIRANOG FILMA)</w:t>
+      </w:r>
+    </w:p>
+    <w:p>
+      <w:pPr>
+        <w:jc w:val="both"/>
+      </w:pPr>
+      <w:proofErr w:type="spellStart"/>
+      <w:r>
+        <w:t>Iznamljivanje</w:t>
+      </w:r>
+      <w:proofErr w:type="spellEnd"/>
+      <w:r>
+        <w:t>:</w:t>
       </w:r>
     </w:p>
     <w:p>
@@ -353,9 +737,11 @@
         </w:numPr>
         <w:jc w:val="both"/>
       </w:pPr>
+      <w:proofErr w:type="spellStart"/>
       <w:r>
         <w:t>Korisnik</w:t>
       </w:r>
+      <w:proofErr w:type="spellEnd"/>
     </w:p>
     <w:p>
       <w:pPr>
@@ -392,21 +778,34 @@
         </w:numPr>
         <w:jc w:val="both"/>
       </w:pPr>
-      <w:r>
-        <w:t>Produzi- check box</w:t>
-      </w:r>
-    </w:p>
-    <w:p>
-      <w:pPr>
-        <w:jc w:val="both"/>
-      </w:pPr>
-    </w:p>
-    <w:p>
-      <w:pPr>
-        <w:jc w:val="both"/>
-      </w:pPr>
-      <w:r>
-        <w:t xml:space="preserve">SORTIRANJE PO  CLUSTERING  KEY                             </w:t>
+      <w:proofErr w:type="spellStart"/>
+      <w:r>
+        <w:t>Produzi</w:t>
+      </w:r>
+      <w:proofErr w:type="spellEnd"/>
+      <w:r>
+        <w:t>- check box</w:t>
+      </w:r>
+    </w:p>
+    <w:p>
+      <w:pPr>
+        <w:jc w:val="both"/>
+      </w:pPr>
+    </w:p>
+    <w:p>
+      <w:pPr>
+        <w:jc w:val="both"/>
+      </w:pPr>
+      <w:r>
+        <w:t xml:space="preserve">SORTIRANJE </w:t>
+      </w:r>
+      <w:proofErr w:type="gramStart"/>
+      <w:r>
+        <w:t>PO  CLUSTERING</w:t>
+      </w:r>
+      <w:proofErr w:type="gramEnd"/>
+      <w:r>
+        <w:t xml:space="preserve">  KEY                             </w:t>
       </w:r>
       <w:r>
         <w:tab/>
@@ -423,7 +822,7 @@
 </file>
 
 <file path=word/numbering.xml><?xml version="1.0" encoding="utf-8"?>
-<w:numbering xmlns:ve="http://schemas.openxmlformats.org/markup-compatibility/2006" xmlns:o="urn:schemas-microsoft-com:office:office" xmlns:r="http://schemas.openxmlformats.org/officeDocument/2006/relationships" xmlns:m="http://schemas.openxmlformats.org/officeDocument/2006/math" xmlns:v="urn:schemas-microsoft-com:vml" xmlns:wp="http://schemas.openxmlformats.org/drawingml/2006/wordprocessingDrawing" xmlns:w10="urn:schemas-microsoft-com:office:word" xmlns:w="http://schemas.openxmlformats.org/wordprocessingml/2006/main" xmlns:wne="http://schemas.microsoft.com/office/word/2006/wordml">
+<w:numbering xmlns:wpc="http://schemas.microsoft.com/office/word/2010/wordprocessingCanvas" xmlns:mc="http://schemas.openxmlformats.org/markup-compatibility/2006" xmlns:o="urn:schemas-microsoft-com:office:office" xmlns:r="http://schemas.openxmlformats.org/officeDocument/2006/relationships" xmlns:m="http://schemas.openxmlformats.org/officeDocument/2006/math" xmlns:v="urn:schemas-microsoft-com:vml" xmlns:wp14="http://schemas.microsoft.com/office/word/2010/wordprocessingDrawing" xmlns:wp="http://schemas.openxmlformats.org/drawingml/2006/wordprocessingDrawing" xmlns:w10="urn:schemas-microsoft-com:office:word" xmlns:w="http://schemas.openxmlformats.org/wordprocessingml/2006/main" xmlns:w14="http://schemas.microsoft.com/office/word/2010/wordml" xmlns:wpg="http://schemas.microsoft.com/office/word/2010/wordprocessingGroup" xmlns:wpi="http://schemas.microsoft.com/office/word/2010/wordprocessingInk" xmlns:wne="http://schemas.microsoft.com/office/word/2006/wordml" xmlns:wps="http://schemas.microsoft.com/office/word/2010/wordprocessingShape" mc:Ignorable="w14 wp14">
   <w:abstractNum w:abstractNumId="0">
     <w:nsid w:val="06551366"/>
     <w:multiLevelType w:val="hybridMultilevel"/>
@@ -1008,7 +1407,7 @@
 </file>
 
 <file path=word/styles.xml><?xml version="1.0" encoding="utf-8"?>
-<w:styles xmlns:r="http://schemas.openxmlformats.org/officeDocument/2006/relationships" xmlns:w="http://schemas.openxmlformats.org/wordprocessingml/2006/main">
+<w:styles xmlns:mc="http://schemas.openxmlformats.org/markup-compatibility/2006" xmlns:r="http://schemas.openxmlformats.org/officeDocument/2006/relationships" xmlns:w="http://schemas.openxmlformats.org/wordprocessingml/2006/main" xmlns:w14="http://schemas.microsoft.com/office/word/2010/wordml" mc:Ignorable="w14">
   <w:docDefaults>
     <w:rPrDefault>
       <w:rPr>
@@ -1179,7 +1578,6 @@
     <w:uiPriority w:val="99"/>
     <w:semiHidden/>
     <w:unhideWhenUsed/>
-    <w:qFormat/>
     <w:tblPr>
       <w:tblInd w:w="0" w:type="dxa"/>
       <w:tblCellMar>
@@ -1206,6 +1604,196 @@
       <w:ind w:left="720"/>
       <w:contextualSpacing/>
     </w:pPr>
+  </w:style>
+</w:styles>
+</file>
+
+<file path=word/stylesWithEffects.xml><?xml version="1.0" encoding="utf-8"?>
+<w:styles xmlns:wpc="http://schemas.microsoft.com/office/word/2010/wordprocessingCanvas" xmlns:mc="http://schemas.openxmlformats.org/markup-compatibility/2006" xmlns:o="urn:schemas-microsoft-com:office:office" xmlns:r="http://schemas.openxmlformats.org/officeDocument/2006/relationships" xmlns:m="http://schemas.openxmlformats.org/officeDocument/2006/math" xmlns:v="urn:schemas-microsoft-com:vml" xmlns:wp14="http://schemas.microsoft.com/office/word/2010/wordprocessingDrawing" xmlns:wp="http://schemas.openxmlformats.org/drawingml/2006/wordprocessingDrawing" xmlns:w10="urn:schemas-microsoft-com:office:word" xmlns:w="http://schemas.openxmlformats.org/wordprocessingml/2006/main" xmlns:w14="http://schemas.microsoft.com/office/word/2010/wordml" xmlns:wpg="http://schemas.microsoft.com/office/word/2010/wordprocessingGroup" xmlns:wpi="http://schemas.microsoft.com/office/word/2010/wordprocessingInk" xmlns:wne="http://schemas.microsoft.com/office/word/2006/wordml" xmlns:wps="http://schemas.microsoft.com/office/word/2010/wordprocessingShape" mc:Ignorable="w14 wp14">
+  <w:docDefaults>
+    <w:rPrDefault>
+      <w:rPr>
+        <w:rFonts w:asciiTheme="minorHAnsi" w:eastAsiaTheme="minorEastAsia" w:hAnsiTheme="minorHAnsi" w:cstheme="minorBidi"/>
+        <w:sz w:val="22"/>
+        <w:szCs w:val="22"/>
+        <w:lang w:val="en-US" w:eastAsia="en-US" w:bidi="ar-SA"/>
+      </w:rPr>
+    </w:rPrDefault>
+    <w:pPrDefault>
+      <w:pPr>
+        <w:spacing w:after="200" w:line="276" w:lineRule="auto"/>
+      </w:pPr>
+    </w:pPrDefault>
+  </w:docDefaults>
+  <w:latentStyles w:defLockedState="0" w:defUIPriority="99" w:defSemiHidden="1" w:defUnhideWhenUsed="1" w:defQFormat="0" w:count="267">
+    <w:lsdException w:name="Normal" w:semiHidden="0" w:uiPriority="0" w:unhideWhenUsed="0" w:qFormat="1"/>
+    <w:lsdException w:name="heading 1" w:semiHidden="0" w:uiPriority="9" w:unhideWhenUsed="0" w:qFormat="1"/>
+    <w:lsdException w:name="heading 2" w:uiPriority="9" w:qFormat="1"/>
+    <w:lsdException w:name="heading 3" w:uiPriority="9" w:qFormat="1"/>
+    <w:lsdException w:name="heading 4" w:uiPriority="9" w:qFormat="1"/>
+    <w:lsdException w:name="heading 5" w:uiPriority="9" w:qFormat="1"/>
+    <w:lsdException w:name="heading 6" w:uiPriority="9" w:qFormat="1"/>
+    <w:lsdException w:name="heading 7" w:uiPriority="9" w:qFormat="1"/>
+    <w:lsdException w:name="heading 8" w:uiPriority="9" w:qFormat="1"/>
+    <w:lsdException w:name="heading 9" w:uiPriority="9" w:qFormat="1"/>
+    <w:lsdException w:name="toc 1" w:uiPriority="39"/>
+    <w:lsdException w:name="toc 2" w:uiPriority="39"/>
+    <w:lsdException w:name="toc 3" w:uiPriority="39"/>
+    <w:lsdException w:name="toc 4" w:uiPriority="39"/>
+    <w:lsdException w:name="toc 5" w:uiPriority="39"/>
+    <w:lsdException w:name="toc 6" w:uiPriority="39"/>
+    <w:lsdException w:name="toc 7" w:uiPriority="39"/>
+    <w:lsdException w:name="toc 8" w:uiPriority="39"/>
+    <w:lsdException w:name="toc 9" w:uiPriority="39"/>
+    <w:lsdException w:name="caption" w:uiPriority="35" w:qFormat="1"/>
+    <w:lsdException w:name="Title" w:semiHidden="0" w:uiPriority="10" w:unhideWhenUsed="0" w:qFormat="1"/>
+    <w:lsdException w:name="Default Paragraph Font" w:uiPriority="1"/>
+    <w:lsdException w:name="Subtitle" w:semiHidden="0" w:uiPriority="11" w:unhideWhenUsed="0" w:qFormat="1"/>
+    <w:lsdException w:name="Strong" w:semiHidden="0" w:uiPriority="22" w:unhideWhenUsed="0" w:qFormat="1"/>
+    <w:lsdException w:name="Emphasis" w:semiHidden="0" w:uiPriority="20" w:unhideWhenUsed="0" w:qFormat="1"/>
+    <w:lsdException w:name="Table Grid" w:semiHidden="0" w:uiPriority="59" w:unhideWhenUsed="0"/>
+    <w:lsdException w:name="Placeholder Text" w:unhideWhenUsed="0"/>
+    <w:lsdException w:name="No Spacing" w:semiHidden="0" w:uiPriority="1" w:unhideWhenUsed="0" w:qFormat="1"/>
+    <w:lsdException w:name="Light Shading" w:semiHidden="0" w:uiPriority="60" w:unhideWhenUsed="0"/>
+    <w:lsdException w:name="Light List" w:semiHidden="0" w:uiPriority="61" w:unhideWhenUsed="0"/>
+    <w:lsdException w:name="Light Grid" w:semiHidden="0" w:uiPriority="62" w:unhideWhenUsed="0"/>
+    <w:lsdException w:name="Medium Shading 1" w:semiHidden="0" w:uiPriority="63" w:unhideWhenUsed="0"/>
+    <w:lsdException w:name="Medium Shading 2" w:semiHidden="0" w:uiPriority="64" w:unhideWhenUsed="0"/>
+    <w:lsdException w:name="Medium List 1" w:semiHidden="0" w:uiPriority="65" w:unhideWhenUsed="0"/>
+    <w:lsdException w:name="Medium List 2" w:semiHidden="0" w:uiPriority="66" w:unhideWhenUsed="0"/>
+    <w:lsdException w:name="Medium Grid 1" w:semiHidden="0" w:uiPriority="67" w:unhideWhenUsed="0"/>
+    <w:lsdException w:name="Medium Grid 2" w:semiHidden="0" w:uiPriority="68" w:unhideWhenUsed="0"/>
+    <w:lsdException w:name="Medium Grid 3" w:semiHidden="0" w:uiPriority="69" w:unhideWhenUsed="0"/>
+    <w:lsdException w:name="Dark List" w:semiHidden="0" w:uiPriority="70" w:unhideWhenUsed="0"/>
+    <w:lsdException w:name="Colorful Shading" w:semiHidden="0" w:uiPriority="71" w:unhideWhenUsed="0"/>
+    <w:lsdException w:name="Colorful List" w:semiHidden="0" w:uiPriority="72" w:unhideWhenUsed="0"/>
+    <w:lsdException w:name="Colorful Grid" w:semiHidden="0" w:uiPriority="73" w:unhideWhenUsed="0"/>
+    <w:lsdException w:name="Light Shading Accent 1" w:semiHidden="0" w:uiPriority="60" w:unhideWhenUsed="0"/>
+    <w:lsdException w:name="Light List Accent 1" w:semiHidden="0" w:uiPriority="61" w:unhideWhenUsed="0"/>
+    <w:lsdException w:name="Light Grid Accent 1" w:semiHidden="0" w:uiPriority="62" w:unhideWhenUsed="0"/>
+    <w:lsdException w:name="Medium Shading 1 Accent 1" w:semiHidden="0" w:uiPriority="63" w:unhideWhenUsed="0"/>
+    <w:lsdException w:name="Medium Shading 2 Accent 1" w:semiHidden="0" w:uiPriority="64" w:unhideWhenUsed="0"/>
+    <w:lsdException w:name="Medium List 1 Accent 1" w:semiHidden="0" w:uiPriority="65" w:unhideWhenUsed="0"/>
+    <w:lsdException w:name="Revision" w:unhideWhenUsed="0"/>
+    <w:lsdException w:name="List Paragraph" w:semiHidden="0" w:uiPriority="34" w:unhideWhenUsed="0" w:qFormat="1"/>
+    <w:lsdException w:name="Quote" w:semiHidden="0" w:uiPriority="29" w:unhideWhenUsed="0" w:qFormat="1"/>
+    <w:lsdException w:name="Intense Quote" w:semiHidden="0" w:uiPriority="30" w:unhideWhenUsed="0" w:qFormat="1"/>
+    <w:lsdException w:name="Medium List 2 Accent 1" w:semiHidden="0" w:uiPriority="66" w:unhideWhenUsed="0"/>
+    <w:lsdException w:name="Medium Grid 1 Accent 1" w:semiHidden="0" w:uiPriority="67" w:unhideWhenUsed="0"/>
+    <w:lsdException w:name="Medium Grid 2 Accent 1" w:semiHidden="0" w:uiPriority="68" w:unhideWhenUsed="0"/>
+    <w:lsdException w:name="Medium Grid 3 Accent 1" w:semiHidden="0" w:uiPriority="69" w:unhideWhenUsed="0"/>
+    <w:lsdException w:name="Dark List Accent 1" w:semiHidden="0" w:uiPriority="70" w:unhideWhenUsed="0"/>
+    <w:lsdException w:name="Colorful Shading Accent 1" w:semiHidden="0" w:uiPriority="71" w:unhideWhenUsed="0"/>
+    <w:lsdException w:name="Colorful List Accent 1" w:semiHidden="0" w:uiPriority="72" w:unhideWhenUsed="0"/>
+    <w:lsdException w:name="Colorful Grid Accent 1" w:semiHidden="0" w:uiPriority="73" w:unhideWhenUsed="0"/>
+    <w:lsdException w:name="Light Shading Accent 2" w:semiHidden="0" w:uiPriority="60" w:unhideWhenUsed="0"/>
+    <w:lsdException w:name="Light List Accent 2" w:semiHidden="0" w:uiPriority="61" w:unhideWhenUsed="0"/>
+    <w:lsdException w:name="Light Grid Accent 2" w:semiHidden="0" w:uiPriority="62" w:unhideWhenUsed="0"/>
+    <w:lsdException w:name="Medium Shading 1 Accent 2" w:semiHidden="0" w:uiPriority="63" w:unhideWhenUsed="0"/>
+    <w:lsdException w:name="Medium Shading 2 Accent 2" w:semiHidden="0" w:uiPriority="64" w:unhideWhenUsed="0"/>
+    <w:lsdException w:name="Medium List 1 Accent 2" w:semiHidden="0" w:uiPriority="65" w:unhideWhenUsed="0"/>
+    <w:lsdException w:name="Medium List 2 Accent 2" w:semiHidden="0" w:uiPriority="66" w:unhideWhenUsed="0"/>
+    <w:lsdException w:name="Medium Grid 1 Accent 2" w:semiHidden="0" w:uiPriority="67" w:unhideWhenUsed="0"/>
+    <w:lsdException w:name="Medium Grid 2 Accent 2" w:semiHidden="0" w:uiPriority="68" w:unhideWhenUsed="0"/>
+    <w:lsdException w:name="Medium Grid 3 Accent 2" w:semiHidden="0" w:uiPriority="69" w:unhideWhenUsed="0"/>
+    <w:lsdException w:name="Dark List Accent 2" w:semiHidden="0" w:uiPriority="70" w:unhideWhenUsed="0"/>
+    <w:lsdException w:name="Colorful Shading Accent 2" w:semiHidden="0" w:uiPriority="71" w:unhideWhenUsed="0"/>
+    <w:lsdException w:name="Colorful List Accent 2" w:semiHidden="0" w:uiPriority="72" w:unhideWhenUsed="0"/>
+    <w:lsdException w:name="Colorful Grid Accent 2" w:semiHidden="0" w:uiPriority="73" w:unhideWhenUsed="0"/>
+    <w:lsdException w:name="Light Shading Accent 3" w:semiHidden="0" w:uiPriority="60" w:unhideWhenUsed="0"/>
+    <w:lsdException w:name="Light List Accent 3" w:semiHidden="0" w:uiPriority="61" w:unhideWhenUsed="0"/>
+    <w:lsdException w:name="Light Grid Accent 3" w:semiHidden="0" w:uiPriority="62" w:unhideWhenUsed="0"/>
+    <w:lsdException w:name="Medium Shading 1 Accent 3" w:semiHidden="0" w:uiPriority="63" w:unhideWhenUsed="0"/>
+    <w:lsdException w:name="Medium Shading 2 Accent 3" w:semiHidden="0" w:uiPriority="64" w:unhideWhenUsed="0"/>
+    <w:lsdException w:name="Medium List 1 Accent 3" w:semiHidden="0" w:uiPriority="65" w:unhideWhenUsed="0"/>
+    <w:lsdException w:name="Medium List 2 Accent 3" w:semiHidden="0" w:uiPriority="66" w:unhideWhenUsed="0"/>
+    <w:lsdException w:name="Medium Grid 1 Accent 3" w:semiHidden="0" w:uiPriority="67" w:unhideWhenUsed="0"/>
+    <w:lsdException w:name="Medium Grid 2 Accent 3" w:semiHidden="0" w:uiPriority="68" w:unhideWhenUsed="0"/>
+    <w:lsdException w:name="Medium Grid 3 Accent 3" w:semiHidden="0" w:uiPriority="69" w:unhideWhenUsed="0"/>
+    <w:lsdException w:name="Dark List Accent 3" w:semiHidden="0" w:uiPriority="70" w:unhideWhenUsed="0"/>
+    <w:lsdException w:name="Colorful Shading Accent 3" w:semiHidden="0" w:uiPriority="71" w:unhideWhenUsed="0"/>
+    <w:lsdException w:name="Colorful List Accent 3" w:semiHidden="0" w:uiPriority="72" w:unhideWhenUsed="0"/>
+    <w:lsdException w:name="Colorful Grid Accent 3" w:semiHidden="0" w:uiPriority="73" w:unhideWhenUsed="0"/>
+    <w:lsdException w:name="Light Shading Accent 4" w:semiHidden="0" w:uiPriority="60" w:unhideWhenUsed="0"/>
+    <w:lsdException w:name="Light List Accent 4" w:semiHidden="0" w:uiPriority="61" w:unhideWhenUsed="0"/>
+    <w:lsdException w:name="Light Grid Accent 4" w:semiHidden="0" w:uiPriority="62" w:unhideWhenUsed="0"/>
+    <w:lsdException w:name="Medium Shading 1 Accent 4" w:semiHidden="0" w:uiPriority="63" w:unhideWhenUsed="0"/>
+    <w:lsdException w:name="Medium Shading 2 Accent 4" w:semiHidden="0" w:uiPriority="64" w:unhideWhenUsed="0"/>
+    <w:lsdException w:name="Medium List 1 Accent 4" w:semiHidden="0" w:uiPriority="65" w:unhideWhenUsed="0"/>
+    <w:lsdException w:name="Medium List 2 Accent 4" w:semiHidden="0" w:uiPriority="66" w:unhideWhenUsed="0"/>
+    <w:lsdException w:name="Medium Grid 1 Accent 4" w:semiHidden="0" w:uiPriority="67" w:unhideWhenUsed="0"/>
+    <w:lsdException w:name="Medium Grid 2 Accent 4" w:semiHidden="0" w:uiPriority="68" w:unhideWhenUsed="0"/>
+    <w:lsdException w:name="Medium Grid 3 Accent 4" w:semiHidden="0" w:uiPriority="69" w:unhideWhenUsed="0"/>
+    <w:lsdException w:name="Dark List Accent 4" w:semiHidden="0" w:uiPriority="70" w:unhideWhenUsed="0"/>
+    <w:lsdException w:name="Colorful Shading Accent 4" w:semiHidden="0" w:uiPriority="71" w:unhideWhenUsed="0"/>
+    <w:lsdException w:name="Colorful List Accent 4" w:semiHidden="0" w:uiPriority="72" w:unhideWhenUsed="0"/>
+    <w:lsdException w:name="Colorful Grid Accent 4" w:semiHidden="0" w:uiPriority="73" w:unhideWhenUsed="0"/>
+    <w:lsdException w:name="Light Shading Accent 5" w:semiHidden="0" w:uiPriority="60" w:unhideWhenUsed="0"/>
+    <w:lsdException w:name="Light List Accent 5" w:semiHidden="0" w:uiPriority="61" w:unhideWhenUsed="0"/>
+    <w:lsdException w:name="Light Grid Accent 5" w:semiHidden="0" w:uiPriority="62" w:unhideWhenUsed="0"/>
+    <w:lsdException w:name="Medium Shading 1 Accent 5" w:semiHidden="0" w:uiPriority="63" w:unhideWhenUsed="0"/>
+    <w:lsdException w:name="Medium Shading 2 Accent 5" w:semiHidden="0" w:uiPriority="64" w:unhideWhenUsed="0"/>
+    <w:lsdException w:name="Medium List 1 Accent 5" w:semiHidden="0" w:uiPriority="65" w:unhideWhenUsed="0"/>
+    <w:lsdException w:name="Medium List 2 Accent 5" w:semiHidden="0" w:uiPriority="66" w:unhideWhenUsed="0"/>
+    <w:lsdException w:name="Medium Grid 1 Accent 5" w:semiHidden="0" w:uiPriority="67" w:unhideWhenUsed="0"/>
+    <w:lsdException w:name="Medium Grid 2 Accent 5" w:semiHidden="0" w:uiPriority="68" w:unhideWhenUsed="0"/>
+    <w:lsdException w:name="Medium Grid 3 Accent 5" w:semiHidden="0" w:uiPriority="69" w:unhideWhenUsed="0"/>
+    <w:lsdException w:name="Dark List Accent 5" w:semiHidden="0" w:uiPriority="70" w:unhideWhenUsed="0"/>
+    <w:lsdException w:name="Colorful Shading Accent 5" w:semiHidden="0" w:uiPriority="71" w:unhideWhenUsed="0"/>
+    <w:lsdException w:name="Colorful List Accent 5" w:semiHidden="0" w:uiPriority="72" w:unhideWhenUsed="0"/>
+    <w:lsdException w:name="Colorful Grid Accent 5" w:semiHidden="0" w:uiPriority="73" w:unhideWhenUsed="0"/>
+    <w:lsdException w:name="Light Shading Accent 6" w:semiHidden="0" w:uiPriority="60" w:unhideWhenUsed="0"/>
+    <w:lsdException w:name="Light List Accent 6" w:semiHidden="0" w:uiPriority="61" w:unhideWhenUsed="0"/>
+    <w:lsdException w:name="Light Grid Accent 6" w:semiHidden="0" w:uiPriority="62" w:unhideWhenUsed="0"/>
+    <w:lsdException w:name="Medium Shading 1 Accent 6" w:semiHidden="0" w:uiPriority="63" w:unhideWhenUsed="0"/>
+    <w:lsdException w:name="Medium Shading 2 Accent 6" w:semiHidden="0" w:uiPriority="64" w:unhideWhenUsed="0"/>
+    <w:lsdException w:name="Medium List 1 Accent 6" w:semiHidden="0" w:uiPriority="65" w:unhideWhenUsed="0"/>
+    <w:lsdException w:name="Medium List 2 Accent 6" w:semiHidden="0" w:uiPriority="66" w:unhideWhenUsed="0"/>
+    <w:lsdException w:name="Medium Grid 1 Accent 6" w:semiHidden="0" w:uiPriority="67" w:unhideWhenUsed="0"/>
+    <w:lsdException w:name="Medium Grid 2 Accent 6" w:semiHidden="0" w:uiPriority="68" w:unhideWhenUsed="0"/>
+    <w:lsdException w:name="Medium Grid 3 Accent 6" w:semiHidden="0" w:uiPriority="69" w:unhideWhenUsed="0"/>
+    <w:lsdException w:name="Dark List Accent 6" w:semiHidden="0" w:uiPriority="70" w:unhideWhenUsed="0"/>
+    <w:lsdException w:name="Colorful Shading Accent 6" w:semiHidden="0" w:uiPriority="71" w:unhideWhenUsed="0"/>
+    <w:lsdException w:name="Colorful List Accent 6" w:semiHidden="0" w:uiPriority="72" w:unhideWhenUsed="0"/>
+    <w:lsdException w:name="Colorful Grid Accent 6" w:semiHidden="0" w:uiPriority="73" w:unhideWhenUsed="0"/>
+    <w:lsdException w:name="Subtle Emphasis" w:semiHidden="0" w:uiPriority="19" w:unhideWhenUsed="0" w:qFormat="1"/>
+    <w:lsdException w:name="Intense Emphasis" w:semiHidden="0" w:uiPriority="21" w:unhideWhenUsed="0" w:qFormat="1"/>
+    <w:lsdException w:name="Subtle Reference" w:semiHidden="0" w:uiPriority="31" w:unhideWhenUsed="0" w:qFormat="1"/>
+    <w:lsdException w:name="Intense Reference" w:semiHidden="0" w:uiPriority="32" w:unhideWhenUsed="0" w:qFormat="1"/>
+    <w:lsdException w:name="Book Title" w:semiHidden="0" w:uiPriority="33" w:unhideWhenUsed="0" w:qFormat="1"/>
+    <w:lsdException w:name="Bibliography" w:uiPriority="37"/>
+    <w:lsdException w:name="TOC Heading" w:uiPriority="39" w:qFormat="1"/>
+  </w:latentStyles>
+  <w:style w:type="paragraph" w:default="1" w:styleId="Normal">
+    <w:name w:val="Normal"/>
+    <w:qFormat/>
+  </w:style>
+  <w:style w:type="character" w:default="1" w:styleId="DefaultParagraphFont">
+    <w:name w:val="Default Paragraph Font"/>
+    <w:uiPriority w:val="1"/>
+    <w:semiHidden/>
+    <w:unhideWhenUsed/>
+  </w:style>
+  <w:style w:type="table" w:default="1" w:styleId="TableNormal">
+    <w:name w:val="Normal Table"/>
+    <w:uiPriority w:val="99"/>
+    <w:semiHidden/>
+    <w:unhideWhenUsed/>
+    <w:tblPr>
+      <w:tblInd w:w="0" w:type="dxa"/>
+      <w:tblCellMar>
+        <w:top w:w="0" w:type="dxa"/>
+        <w:left w:w="108" w:type="dxa"/>
+        <w:bottom w:w="0" w:type="dxa"/>
+        <w:right w:w="108" w:type="dxa"/>
+      </w:tblCellMar>
+    </w:tblPr>
+  </w:style>
+  <w:style w:type="numbering" w:default="1" w:styleId="NoList">
+    <w:name w:val="No List"/>
+    <w:uiPriority w:val="99"/>
+    <w:semiHidden/>
+    <w:unhideWhenUsed/>
   </w:style>
 </w:styles>
 </file>
@@ -1498,7 +2086,7 @@
 </file>
 
 <file path=customXml/itemProps1.xml><?xml version="1.0" encoding="utf-8"?>
-<ds:datastoreItem xmlns:ds="http://schemas.openxmlformats.org/officeDocument/2006/customXml" ds:itemID="{C8DCBDCA-46B0-403C-9938-10192E53F704}">
+<ds:datastoreItem xmlns:ds="http://schemas.openxmlformats.org/officeDocument/2006/customXml" ds:itemID="{A36531BC-A966-45A4-8863-60A10F0A02ED}">
   <ds:schemaRefs>
     <ds:schemaRef ds:uri="http://schemas.openxmlformats.org/officeDocument/2006/bibliography"/>
   </ds:schemaRefs>

</xml_diff>